<commit_message>
Update Week 5 Exercise 5.2
</commit_message>
<xml_diff>
--- a/Week5/Week 5 Exercise.docx
+++ b/Week5/Week 5 Exercise.docx
@@ -31,29 +31,38 @@
         <w:t xml:space="preserve"> Exercise: </w:t>
       </w:r>
       <w:r>
-        <w:t>4</w:t>
+        <w:t>5</w:t>
       </w:r>
       <w:r>
         <w:t xml:space="preserve">.2 - </w:t>
       </w:r>
       <w:r>
-        <w:t xml:space="preserve">3 scatterplots, 3 bubble charts and 3 density plot charts </w:t>
-      </w:r>
-      <w:r>
-        <w:t>using Python, R and Tableau</w:t>
-      </w:r>
-      <w:r>
-        <w:t xml:space="preserve"> / PowerBi</w:t>
-      </w:r>
-    </w:p>
-    <w:p>
-      <w:proofErr w:type="spellStart"/>
-      <w:r>
-        <w:t>Git</w:t>
-      </w:r>
-      <w:proofErr w:type="spellEnd"/>
-      <w:r>
-        <w:t xml:space="preserve"> Repo Location: </w:t>
+        <w:rPr>
+          <w:rFonts w:ascii="Arial" w:hAnsi="Arial" w:cs="Arial"/>
+          <w:color w:val="000000"/>
+          <w:sz w:val="20"/>
+          <w:szCs w:val="20"/>
+          <w:shd w:val="clear" w:color="auto" w:fill="FFFFFF"/>
+        </w:rPr>
+        <w:t>3 heat maps, 3 spatial charts and 3 contour charts</w:t>
+      </w:r>
+      <w:r>
+        <w:rPr>
+          <w:rFonts w:ascii="Arial" w:hAnsi="Arial" w:cs="Arial"/>
+          <w:color w:val="000000"/>
+          <w:sz w:val="20"/>
+          <w:szCs w:val="20"/>
+          <w:shd w:val="clear" w:color="auto" w:fill="FFFFFF"/>
+        </w:rPr>
+        <w:t xml:space="preserve"> </w:t>
+      </w:r>
+      <w:r>
+        <w:t xml:space="preserve">using Tableau or PowerBI, Python and R </w:t>
+      </w:r>
+    </w:p>
+    <w:p>
+      <w:r>
+        <w:t xml:space="preserve">Git Repo Location: </w:t>
       </w:r>
     </w:p>
     <w:p>
@@ -68,15 +77,7 @@
     </w:p>
     <w:p>
       <w:r>
-        <w:t xml:space="preserve">All Python, R and Tableau </w:t>
-      </w:r>
-      <w:proofErr w:type="spellStart"/>
-      <w:r>
-        <w:t>twb</w:t>
-      </w:r>
-      <w:proofErr w:type="spellEnd"/>
-      <w:r>
-        <w:t xml:space="preserve"> scripts and dataset &amp; generated plots are located on this Repo:</w:t>
+        <w:t>All Python, R and Tableau twb scripts and dataset &amp; generated plots are located on this Repo:</w:t>
       </w:r>
     </w:p>
     <w:p>
@@ -85,7 +86,7 @@
           <w:rPr>
             <w:rStyle w:val="Hyperlink"/>
           </w:rPr>
-          <w:t>https://github.com/adanque/DSC640/tree/master/Week4</w:t>
+          <w:t>https://github.com/adanque/DSC640/tree/master/Week5</w:t>
         </w:r>
       </w:hyperlink>
     </w:p>
@@ -96,35 +97,87 @@
           <w:bCs/>
         </w:rPr>
       </w:pPr>
-      <w:r>
-        <w:rPr>
+    </w:p>
+    <w:p>
+      <w:pPr>
+        <w:rPr>
+          <w:rFonts w:ascii="Arial" w:hAnsi="Arial" w:cs="Arial"/>
           <w:b/>
           <w:bCs/>
-        </w:rPr>
-        <w:t>3 scatterplots</w:t>
-      </w:r>
-    </w:p>
-    <w:p>
-      <w:pPr>
-        <w:rPr>
+          <w:color w:val="000000"/>
+          <w:sz w:val="20"/>
+          <w:szCs w:val="20"/>
+          <w:shd w:val="clear" w:color="auto" w:fill="FFFFFF"/>
+        </w:rPr>
+      </w:pPr>
+      <w:r>
+        <w:rPr>
+          <w:rFonts w:ascii="Arial" w:hAnsi="Arial" w:cs="Arial"/>
           <w:b/>
           <w:bCs/>
-        </w:rPr>
-      </w:pPr>
-      <w:r>
-        <w:rPr>
+          <w:color w:val="000000"/>
+          <w:sz w:val="20"/>
+          <w:szCs w:val="20"/>
+          <w:shd w:val="clear" w:color="auto" w:fill="FFFFFF"/>
+        </w:rPr>
+        <w:t>H</w:t>
+      </w:r>
+      <w:r>
+        <w:rPr>
+          <w:rFonts w:ascii="Arial" w:hAnsi="Arial" w:cs="Arial"/>
           <w:b/>
           <w:bCs/>
+          <w:color w:val="000000"/>
+          <w:sz w:val="20"/>
+          <w:szCs w:val="20"/>
+          <w:shd w:val="clear" w:color="auto" w:fill="FFFFFF"/>
+        </w:rPr>
+        <w:t>eat maps</w:t>
+      </w:r>
+    </w:p>
+    <w:p>
+      <w:pPr>
+        <w:rPr>
+          <w:rFonts w:ascii="Arial" w:hAnsi="Arial" w:cs="Arial"/>
+          <w:color w:val="000000"/>
+          <w:sz w:val="20"/>
+          <w:szCs w:val="20"/>
+          <w:shd w:val="clear" w:color="auto" w:fill="FFFFFF"/>
+        </w:rPr>
+      </w:pPr>
+      <w:r>
+        <w:rPr>
+          <w:rFonts w:ascii="Arial" w:hAnsi="Arial" w:cs="Arial"/>
+          <w:color w:val="000000"/>
+          <w:sz w:val="20"/>
+          <w:szCs w:val="20"/>
+          <w:shd w:val="clear" w:color="auto" w:fill="FFFFFF"/>
         </w:rPr>
         <w:t>Python</w:t>
       </w:r>
     </w:p>
     <w:p>
-      <w:r>
+      <w:pPr>
+        <w:rPr>
+          <w:rFonts w:ascii="Arial" w:hAnsi="Arial" w:cs="Arial"/>
+          <w:color w:val="000000"/>
+          <w:sz w:val="20"/>
+          <w:szCs w:val="20"/>
+          <w:shd w:val="clear" w:color="auto" w:fill="FFFFFF"/>
+        </w:rPr>
+      </w:pPr>
+      <w:r>
+        <w:rPr>
+          <w:rFonts w:ascii="Arial" w:hAnsi="Arial" w:cs="Arial"/>
+          <w:color w:val="000000"/>
+          <w:sz w:val="20"/>
+          <w:szCs w:val="20"/>
+          <w:shd w:val="clear" w:color="auto" w:fill="FFFFFF"/>
+        </w:rPr>
         <w:drawing>
-          <wp:inline distT="0" distB="0" distL="0" distR="0" wp14:anchorId="30587366" wp14:editId="4C4FDCC8">
-            <wp:extent cx="4854361" cy="3657917"/>
-            <wp:effectExtent l="0" t="0" r="3810" b="0"/>
+          <wp:inline distT="0" distB="0" distL="0" distR="0" wp14:anchorId="72EA126F" wp14:editId="18D220B1">
+            <wp:extent cx="4831499" cy="3635055"/>
+            <wp:effectExtent l="0" t="0" r="7620" b="3810"/>
             <wp:docPr id="1" name="Picture 1"/>
             <wp:cNvGraphicFramePr>
               <a:graphicFrameLocks xmlns:a="http://schemas.openxmlformats.org/drawingml/2006/main" noChangeAspect="1"/>
@@ -145,7 +198,7 @@
                   <pic:spPr>
                     <a:xfrm>
                       <a:off x="0" y="0"/>
-                      <a:ext cx="4854361" cy="3657917"/>
+                      <a:ext cx="4831499" cy="3635055"/>
                     </a:xfrm>
                     <a:prstGeom prst="rect">
                       <a:avLst/>
@@ -158,35 +211,195 @@
         </w:drawing>
       </w:r>
     </w:p>
-    <w:p/>
-    <w:p/>
-    <w:p/>
-    <w:p/>
-    <w:p/>
-    <w:p/>
-    <w:p>
-      <w:pPr>
-        <w:rPr>
+    <w:p>
+      <w:pPr>
+        <w:rPr>
+          <w:rFonts w:ascii="Arial" w:hAnsi="Arial" w:cs="Arial"/>
+          <w:color w:val="000000"/>
+          <w:sz w:val="20"/>
+          <w:szCs w:val="20"/>
+          <w:shd w:val="clear" w:color="auto" w:fill="FFFFFF"/>
+        </w:rPr>
+      </w:pPr>
+    </w:p>
+    <w:p>
+      <w:pPr>
+        <w:rPr>
+          <w:rFonts w:ascii="Arial" w:hAnsi="Arial" w:cs="Arial"/>
+          <w:color w:val="000000"/>
+          <w:sz w:val="20"/>
+          <w:szCs w:val="20"/>
+          <w:shd w:val="clear" w:color="auto" w:fill="FFFFFF"/>
+        </w:rPr>
+      </w:pPr>
+      <w:r>
+        <w:rPr>
+          <w:rFonts w:ascii="Arial" w:hAnsi="Arial" w:cs="Arial"/>
+          <w:color w:val="000000"/>
+          <w:sz w:val="20"/>
+          <w:szCs w:val="20"/>
+          <w:shd w:val="clear" w:color="auto" w:fill="FFFFFF"/>
+        </w:rPr>
+        <w:t>R</w:t>
+      </w:r>
+    </w:p>
+    <w:p>
+      <w:pPr>
+        <w:rPr>
+          <w:rFonts w:ascii="Arial" w:hAnsi="Arial" w:cs="Arial"/>
+          <w:color w:val="000000"/>
+          <w:sz w:val="20"/>
+          <w:szCs w:val="20"/>
+          <w:shd w:val="clear" w:color="auto" w:fill="FFFFFF"/>
+        </w:rPr>
+      </w:pPr>
+    </w:p>
+    <w:p>
+      <w:pPr>
+        <w:rPr>
+          <w:rFonts w:ascii="Arial" w:hAnsi="Arial" w:cs="Arial"/>
+          <w:color w:val="000000"/>
+          <w:sz w:val="20"/>
+          <w:szCs w:val="20"/>
+          <w:shd w:val="clear" w:color="auto" w:fill="FFFFFF"/>
+        </w:rPr>
+      </w:pPr>
+    </w:p>
+    <w:p>
+      <w:pPr>
+        <w:rPr>
+          <w:rFonts w:ascii="Arial" w:hAnsi="Arial" w:cs="Arial"/>
+          <w:color w:val="000000"/>
+          <w:sz w:val="20"/>
+          <w:szCs w:val="20"/>
+          <w:shd w:val="clear" w:color="auto" w:fill="FFFFFF"/>
+        </w:rPr>
+      </w:pPr>
+    </w:p>
+    <w:p>
+      <w:pPr>
+        <w:rPr>
+          <w:rFonts w:ascii="Arial" w:hAnsi="Arial" w:cs="Arial"/>
+          <w:color w:val="000000"/>
+          <w:sz w:val="20"/>
+          <w:szCs w:val="20"/>
+          <w:shd w:val="clear" w:color="auto" w:fill="FFFFFF"/>
+        </w:rPr>
+      </w:pPr>
+      <w:r>
+        <w:rPr>
+          <w:rFonts w:ascii="Arial" w:hAnsi="Arial" w:cs="Arial"/>
+          <w:color w:val="000000"/>
+          <w:sz w:val="20"/>
+          <w:szCs w:val="20"/>
+          <w:shd w:val="clear" w:color="auto" w:fill="FFFFFF"/>
+        </w:rPr>
+        <w:t>Tableau</w:t>
+      </w:r>
+    </w:p>
+    <w:p>
+      <w:pPr>
+        <w:rPr>
+          <w:rFonts w:ascii="Arial" w:hAnsi="Arial" w:cs="Arial"/>
+          <w:color w:val="000000"/>
+          <w:sz w:val="20"/>
+          <w:szCs w:val="20"/>
+          <w:shd w:val="clear" w:color="auto" w:fill="FFFFFF"/>
+        </w:rPr>
+      </w:pPr>
+    </w:p>
+    <w:p>
+      <w:pPr>
+        <w:rPr>
+          <w:rFonts w:ascii="Arial" w:hAnsi="Arial" w:cs="Arial"/>
+          <w:color w:val="000000"/>
+          <w:sz w:val="20"/>
+          <w:szCs w:val="20"/>
+          <w:shd w:val="clear" w:color="auto" w:fill="FFFFFF"/>
+        </w:rPr>
+      </w:pPr>
+    </w:p>
+    <w:p>
+      <w:pPr>
+        <w:rPr>
+          <w:rFonts w:ascii="Arial" w:hAnsi="Arial" w:cs="Arial"/>
           <w:b/>
           <w:bCs/>
-        </w:rPr>
-      </w:pPr>
-      <w:r>
-        <w:rPr>
+          <w:color w:val="000000"/>
+          <w:sz w:val="20"/>
+          <w:szCs w:val="20"/>
+          <w:shd w:val="clear" w:color="auto" w:fill="FFFFFF"/>
+        </w:rPr>
+      </w:pPr>
+      <w:r>
+        <w:rPr>
+          <w:rFonts w:ascii="Arial" w:hAnsi="Arial" w:cs="Arial"/>
           <w:b/>
           <w:bCs/>
-        </w:rPr>
-        <w:lastRenderedPageBreak/>
-        <w:t>R</w:t>
-      </w:r>
-    </w:p>
-    <w:p>
-      <w:r>
+          <w:color w:val="000000"/>
+          <w:sz w:val="20"/>
+          <w:szCs w:val="20"/>
+          <w:shd w:val="clear" w:color="auto" w:fill="FFFFFF"/>
+        </w:rPr>
+        <w:t>S</w:t>
+      </w:r>
+      <w:r>
+        <w:rPr>
+          <w:rFonts w:ascii="Arial" w:hAnsi="Arial" w:cs="Arial"/>
+          <w:b/>
+          <w:bCs/>
+          <w:color w:val="000000"/>
+          <w:sz w:val="20"/>
+          <w:szCs w:val="20"/>
+          <w:shd w:val="clear" w:color="auto" w:fill="FFFFFF"/>
+        </w:rPr>
+        <w:t xml:space="preserve">patial charts </w:t>
+      </w:r>
+    </w:p>
+    <w:p>
+      <w:pPr>
+        <w:rPr>
+          <w:rFonts w:ascii="Arial" w:hAnsi="Arial" w:cs="Arial"/>
+          <w:color w:val="000000"/>
+          <w:sz w:val="20"/>
+          <w:szCs w:val="20"/>
+          <w:shd w:val="clear" w:color="auto" w:fill="FFFFFF"/>
+        </w:rPr>
+      </w:pPr>
+      <w:r>
+        <w:rPr>
+          <w:rFonts w:ascii="Arial" w:hAnsi="Arial" w:cs="Arial"/>
+          <w:color w:val="000000"/>
+          <w:sz w:val="20"/>
+          <w:szCs w:val="20"/>
+          <w:shd w:val="clear" w:color="auto" w:fill="FFFFFF"/>
+        </w:rPr>
+        <w:t>Python</w:t>
+      </w:r>
+    </w:p>
+    <w:p>
+      <w:pPr>
+        <w:rPr>
+          <w:rFonts w:ascii="Arial" w:hAnsi="Arial" w:cs="Arial"/>
+          <w:color w:val="000000"/>
+          <w:sz w:val="20"/>
+          <w:szCs w:val="20"/>
+          <w:shd w:val="clear" w:color="auto" w:fill="FFFFFF"/>
+        </w:rPr>
+      </w:pPr>
+      <w:r>
+        <w:rPr>
+          <w:rFonts w:ascii="Arial" w:hAnsi="Arial" w:cs="Arial"/>
+          <w:color w:val="000000"/>
+          <w:sz w:val="20"/>
+          <w:szCs w:val="20"/>
+          <w:shd w:val="clear" w:color="auto" w:fill="FFFFFF"/>
+        </w:rPr>
         <w:drawing>
-          <wp:inline distT="0" distB="0" distL="0" distR="0" wp14:anchorId="05EF6F65" wp14:editId="6B6E8512">
-            <wp:extent cx="5943600" cy="4808855"/>
-            <wp:effectExtent l="0" t="0" r="0" b="0"/>
-            <wp:docPr id="15" name="Picture 15"/>
+          <wp:inline distT="0" distB="0" distL="0" distR="0" wp14:anchorId="3DD7E7F7" wp14:editId="4E855393">
+            <wp:extent cx="5943600" cy="4642485"/>
+            <wp:effectExtent l="0" t="0" r="0" b="5715"/>
+            <wp:docPr id="7" name="Picture 7"/>
             <wp:cNvGraphicFramePr>
               <a:graphicFrameLocks xmlns:a="http://schemas.openxmlformats.org/drawingml/2006/main" noChangeAspect="1"/>
             </wp:cNvGraphicFramePr>
@@ -206,7 +419,7 @@
                   <pic:spPr>
                     <a:xfrm>
                       <a:off x="0" y="0"/>
-                      <a:ext cx="5943600" cy="4808855"/>
+                      <a:ext cx="5943600" cy="4642485"/>
                     </a:xfrm>
                     <a:prstGeom prst="rect">
                       <a:avLst/>
@@ -219,49 +432,41 @@
         </w:drawing>
       </w:r>
     </w:p>
-    <w:p/>
-    <w:p/>
-    <w:p/>
-    <w:p/>
-    <w:p/>
-    <w:p/>
-    <w:p/>
-    <w:p/>
-    <w:p/>
-    <w:p/>
-    <w:p>
-      <w:pPr>
-        <w:rPr>
-          <w:b/>
-          <w:bCs/>
-        </w:rPr>
-      </w:pPr>
-      <w:r>
-        <w:rPr>
-          <w:b/>
-          <w:bCs/>
+    <w:p>
+      <w:pPr>
+        <w:rPr>
+          <w:rFonts w:ascii="Arial" w:hAnsi="Arial" w:cs="Arial"/>
+          <w:color w:val="000000"/>
+          <w:sz w:val="20"/>
+          <w:szCs w:val="20"/>
+          <w:shd w:val="clear" w:color="auto" w:fill="FFFFFF"/>
+        </w:rPr>
+      </w:pPr>
+    </w:p>
+    <w:p>
+      <w:pPr>
+        <w:rPr>
+          <w:rFonts w:ascii="Arial" w:hAnsi="Arial" w:cs="Arial"/>
+          <w:color w:val="000000"/>
+          <w:sz w:val="20"/>
+          <w:szCs w:val="20"/>
+          <w:shd w:val="clear" w:color="auto" w:fill="FFFFFF"/>
+        </w:rPr>
+      </w:pPr>
+      <w:r>
+        <w:rPr>
+          <w:rFonts w:ascii="Arial" w:hAnsi="Arial" w:cs="Arial"/>
+          <w:color w:val="000000"/>
+          <w:sz w:val="20"/>
+          <w:szCs w:val="20"/>
+          <w:shd w:val="clear" w:color="auto" w:fill="FFFFFF"/>
         </w:rPr>
         <w:lastRenderedPageBreak/>
-        <w:t>Tableau</w:t>
-      </w:r>
-    </w:p>
-    <w:p>
-      <w:pPr>
-        <w:rPr>
-          <w:b/>
-          <w:bCs/>
-        </w:rPr>
-      </w:pPr>
-      <w:r>
-        <w:rPr>
-          <w:b/>
-          <w:bCs/>
-        </w:rPr>
         <w:drawing>
-          <wp:inline distT="0" distB="0" distL="0" distR="0" wp14:anchorId="155C8864" wp14:editId="275FA1CC">
-            <wp:extent cx="5943600" cy="4733925"/>
+          <wp:inline distT="0" distB="0" distL="0" distR="0" wp14:anchorId="0CCFB30A" wp14:editId="44D365D5">
+            <wp:extent cx="5943600" cy="3228975"/>
             <wp:effectExtent l="0" t="0" r="0" b="9525"/>
-            <wp:docPr id="19" name="Picture 19"/>
+            <wp:docPr id="5" name="Picture 5"/>
             <wp:cNvGraphicFramePr>
               <a:graphicFrameLocks xmlns:a="http://schemas.openxmlformats.org/drawingml/2006/main" noChangeAspect="1"/>
             </wp:cNvGraphicFramePr>
@@ -281,7 +486,7 @@
                   <pic:spPr>
                     <a:xfrm>
                       <a:off x="0" y="0"/>
-                      <a:ext cx="5943600" cy="4733925"/>
+                      <a:ext cx="5943600" cy="3228975"/>
                     </a:xfrm>
                     <a:prstGeom prst="rect">
                       <a:avLst/>
@@ -294,55 +499,185 @@
         </w:drawing>
       </w:r>
     </w:p>
-    <w:p/>
-    <w:p/>
-    <w:p/>
-    <w:p/>
-    <w:p/>
-    <w:p/>
-    <w:p/>
-    <w:p/>
-    <w:p/>
-    <w:p/>
-    <w:p/>
-    <w:p>
-      <w:pPr>
-        <w:rPr>
+    <w:p>
+      <w:pPr>
+        <w:rPr>
+          <w:rFonts w:ascii="Arial" w:hAnsi="Arial" w:cs="Arial"/>
+          <w:color w:val="000000"/>
+          <w:sz w:val="20"/>
+          <w:szCs w:val="20"/>
+          <w:shd w:val="clear" w:color="auto" w:fill="FFFFFF"/>
+        </w:rPr>
+      </w:pPr>
+      <w:r>
+        <w:rPr>
+          <w:rFonts w:ascii="Arial" w:hAnsi="Arial" w:cs="Arial"/>
+          <w:color w:val="000000"/>
+          <w:sz w:val="20"/>
+          <w:szCs w:val="20"/>
+          <w:shd w:val="clear" w:color="auto" w:fill="FFFFFF"/>
+        </w:rPr>
+        <w:t>R</w:t>
+      </w:r>
+    </w:p>
+    <w:p>
+      <w:pPr>
+        <w:rPr>
+          <w:rFonts w:ascii="Arial" w:hAnsi="Arial" w:cs="Arial"/>
+          <w:color w:val="000000"/>
+          <w:sz w:val="20"/>
+          <w:szCs w:val="20"/>
+          <w:shd w:val="clear" w:color="auto" w:fill="FFFFFF"/>
+        </w:rPr>
+      </w:pPr>
+    </w:p>
+    <w:p>
+      <w:pPr>
+        <w:rPr>
+          <w:rFonts w:ascii="Arial" w:hAnsi="Arial" w:cs="Arial"/>
+          <w:color w:val="000000"/>
+          <w:sz w:val="20"/>
+          <w:szCs w:val="20"/>
+          <w:shd w:val="clear" w:color="auto" w:fill="FFFFFF"/>
+        </w:rPr>
+      </w:pPr>
+    </w:p>
+    <w:p>
+      <w:pPr>
+        <w:rPr>
+          <w:rFonts w:ascii="Arial" w:hAnsi="Arial" w:cs="Arial"/>
+          <w:color w:val="000000"/>
+          <w:sz w:val="20"/>
+          <w:szCs w:val="20"/>
+          <w:shd w:val="clear" w:color="auto" w:fill="FFFFFF"/>
+        </w:rPr>
+      </w:pPr>
+    </w:p>
+    <w:p>
+      <w:pPr>
+        <w:rPr>
+          <w:rFonts w:ascii="Arial" w:hAnsi="Arial" w:cs="Arial"/>
+          <w:color w:val="000000"/>
+          <w:sz w:val="20"/>
+          <w:szCs w:val="20"/>
+          <w:shd w:val="clear" w:color="auto" w:fill="FFFFFF"/>
+        </w:rPr>
+      </w:pPr>
+      <w:r>
+        <w:rPr>
+          <w:rFonts w:ascii="Arial" w:hAnsi="Arial" w:cs="Arial"/>
+          <w:color w:val="000000"/>
+          <w:sz w:val="20"/>
+          <w:szCs w:val="20"/>
+          <w:shd w:val="clear" w:color="auto" w:fill="FFFFFF"/>
+        </w:rPr>
+        <w:t>Tableau</w:t>
+      </w:r>
+    </w:p>
+    <w:p>
+      <w:pPr>
+        <w:rPr>
+          <w:rFonts w:ascii="Arial" w:hAnsi="Arial" w:cs="Arial"/>
+          <w:color w:val="000000"/>
+          <w:sz w:val="20"/>
+          <w:szCs w:val="20"/>
+          <w:shd w:val="clear" w:color="auto" w:fill="FFFFFF"/>
+        </w:rPr>
+      </w:pPr>
+    </w:p>
+    <w:p>
+      <w:pPr>
+        <w:rPr>
+          <w:rFonts w:ascii="Arial" w:hAnsi="Arial" w:cs="Arial"/>
+          <w:color w:val="000000"/>
+          <w:sz w:val="20"/>
+          <w:szCs w:val="20"/>
+          <w:shd w:val="clear" w:color="auto" w:fill="FFFFFF"/>
+        </w:rPr>
+      </w:pPr>
+    </w:p>
+    <w:p>
+      <w:pPr>
+        <w:rPr>
+          <w:rFonts w:ascii="Arial" w:hAnsi="Arial" w:cs="Arial"/>
           <w:b/>
           <w:bCs/>
-        </w:rPr>
-      </w:pPr>
-      <w:r>
-        <w:rPr>
+          <w:color w:val="000000"/>
+          <w:sz w:val="20"/>
+          <w:szCs w:val="20"/>
+          <w:shd w:val="clear" w:color="auto" w:fill="FFFFFF"/>
+        </w:rPr>
+      </w:pPr>
+      <w:r>
+        <w:rPr>
+          <w:rFonts w:ascii="Arial" w:hAnsi="Arial" w:cs="Arial"/>
           <w:b/>
           <w:bCs/>
-        </w:rPr>
-        <w:lastRenderedPageBreak/>
-        <w:t xml:space="preserve">3 bubble charts </w:t>
-      </w:r>
-    </w:p>
-    <w:p>
-      <w:pPr>
-        <w:rPr>
+          <w:color w:val="000000"/>
+          <w:sz w:val="20"/>
+          <w:szCs w:val="20"/>
+          <w:shd w:val="clear" w:color="auto" w:fill="FFFFFF"/>
+        </w:rPr>
+        <w:t>C</w:t>
+      </w:r>
+      <w:r>
+        <w:rPr>
+          <w:rFonts w:ascii="Arial" w:hAnsi="Arial" w:cs="Arial"/>
           <w:b/>
           <w:bCs/>
-        </w:rPr>
-      </w:pPr>
-      <w:r>
-        <w:rPr>
-          <w:b/>
-          <w:bCs/>
+          <w:color w:val="000000"/>
+          <w:sz w:val="20"/>
+          <w:szCs w:val="20"/>
+          <w:shd w:val="clear" w:color="auto" w:fill="FFFFFF"/>
+        </w:rPr>
+        <w:t>ontour charts</w:t>
+      </w:r>
+    </w:p>
+    <w:p>
+      <w:pPr>
+        <w:rPr>
+          <w:rFonts w:ascii="Arial" w:hAnsi="Arial" w:cs="Arial"/>
+          <w:color w:val="000000"/>
+          <w:sz w:val="20"/>
+          <w:szCs w:val="20"/>
+          <w:shd w:val="clear" w:color="auto" w:fill="FFFFFF"/>
+        </w:rPr>
+      </w:pPr>
+      <w:r>
+        <w:rPr>
+          <w:rFonts w:ascii="Arial" w:hAnsi="Arial" w:cs="Arial"/>
+          <w:color w:val="000000"/>
+          <w:sz w:val="20"/>
+          <w:szCs w:val="20"/>
+          <w:shd w:val="clear" w:color="auto" w:fill="FFFFFF"/>
         </w:rPr>
         <w:t>Python</w:t>
       </w:r>
     </w:p>
     <w:p>
-      <w:r>
+      <w:pPr>
+        <w:rPr>
+          <w:rFonts w:ascii="Arial" w:hAnsi="Arial" w:cs="Arial"/>
+          <w:color w:val="000000"/>
+          <w:sz w:val="20"/>
+          <w:szCs w:val="20"/>
+          <w:shd w:val="clear" w:color="auto" w:fill="FFFFFF"/>
+        </w:rPr>
+      </w:pPr>
+      <w:r>
+        <w:rPr>
+          <w:rFonts w:ascii="Arial" w:hAnsi="Arial" w:cs="Arial"/>
+          <w:color w:val="000000"/>
+          <w:sz w:val="20"/>
+          <w:szCs w:val="20"/>
+          <w:shd w:val="clear" w:color="auto" w:fill="FFFFFF"/>
+        </w:rPr>
+        <w:lastRenderedPageBreak/>
         <w:drawing>
-          <wp:inline distT="0" distB="0" distL="0" distR="0" wp14:anchorId="604D64BF" wp14:editId="141ED579">
-            <wp:extent cx="4846740" cy="3642676"/>
+          <wp:inline distT="0" distB="0" distL="0" distR="0" wp14:anchorId="7814483B" wp14:editId="3D23F573">
+            <wp:extent cx="3772227" cy="3795089"/>
             <wp:effectExtent l="0" t="0" r="0" b="0"/>
-            <wp:docPr id="11" name="Picture 11"/>
+            <wp:docPr id="9" name="Picture 9"/>
             <wp:cNvGraphicFramePr>
               <a:graphicFrameLocks xmlns:a="http://schemas.openxmlformats.org/drawingml/2006/main" noChangeAspect="1"/>
             </wp:cNvGraphicFramePr>
@@ -362,7 +697,7 @@
                   <pic:spPr>
                     <a:xfrm>
                       <a:off x="0" y="0"/>
-                      <a:ext cx="4846740" cy="3642676"/>
+                      <a:ext cx="3772227" cy="3795089"/>
                     </a:xfrm>
                     <a:prstGeom prst="rect">
                       <a:avLst/>
@@ -375,435 +710,91 @@
         </w:drawing>
       </w:r>
     </w:p>
-    <w:p/>
-    <w:p/>
-    <w:p/>
-    <w:p/>
-    <w:p/>
-    <w:p/>
-    <w:p/>
-    <w:p/>
-    <w:p/>
-    <w:p/>
-    <w:p/>
-    <w:p/>
-    <w:p/>
-    <w:p/>
-    <w:p>
-      <w:pPr>
-        <w:rPr>
-          <w:b/>
-          <w:bCs/>
-        </w:rPr>
-      </w:pPr>
-      <w:r>
-        <w:rPr>
-          <w:b/>
-          <w:bCs/>
-        </w:rPr>
-        <w:lastRenderedPageBreak/>
+    <w:p>
+      <w:pPr>
+        <w:rPr>
+          <w:rFonts w:ascii="Arial" w:hAnsi="Arial" w:cs="Arial"/>
+          <w:color w:val="000000"/>
+          <w:sz w:val="20"/>
+          <w:szCs w:val="20"/>
+          <w:shd w:val="clear" w:color="auto" w:fill="FFFFFF"/>
+        </w:rPr>
+      </w:pPr>
+    </w:p>
+    <w:p>
+      <w:pPr>
+        <w:rPr>
+          <w:rFonts w:ascii="Arial" w:hAnsi="Arial" w:cs="Arial"/>
+          <w:color w:val="000000"/>
+          <w:sz w:val="20"/>
+          <w:szCs w:val="20"/>
+          <w:shd w:val="clear" w:color="auto" w:fill="FFFFFF"/>
+        </w:rPr>
+      </w:pPr>
+      <w:r>
+        <w:rPr>
+          <w:rFonts w:ascii="Arial" w:hAnsi="Arial" w:cs="Arial"/>
+          <w:color w:val="000000"/>
+          <w:sz w:val="20"/>
+          <w:szCs w:val="20"/>
+          <w:shd w:val="clear" w:color="auto" w:fill="FFFFFF"/>
+        </w:rPr>
         <w:t>R</w:t>
       </w:r>
     </w:p>
     <w:p>
-      <w:r>
-        <w:drawing>
-          <wp:inline distT="0" distB="0" distL="0" distR="0" wp14:anchorId="3F9EEEEE" wp14:editId="174E5754">
-            <wp:extent cx="5943600" cy="4835525"/>
-            <wp:effectExtent l="0" t="0" r="0" b="3175"/>
-            <wp:docPr id="17" name="Picture 17"/>
-            <wp:cNvGraphicFramePr>
-              <a:graphicFrameLocks xmlns:a="http://schemas.openxmlformats.org/drawingml/2006/main" noChangeAspect="1"/>
-            </wp:cNvGraphicFramePr>
-            <a:graphic xmlns:a="http://schemas.openxmlformats.org/drawingml/2006/main">
-              <a:graphicData uri="http://schemas.openxmlformats.org/drawingml/2006/picture">
-                <pic:pic xmlns:pic="http://schemas.openxmlformats.org/drawingml/2006/picture">
-                  <pic:nvPicPr>
-                    <pic:cNvPr id="1" name=""/>
-                    <pic:cNvPicPr/>
-                  </pic:nvPicPr>
-                  <pic:blipFill>
-                    <a:blip r:embed="rId10"/>
-                    <a:stretch>
-                      <a:fillRect/>
-                    </a:stretch>
-                  </pic:blipFill>
-                  <pic:spPr>
-                    <a:xfrm>
-                      <a:off x="0" y="0"/>
-                      <a:ext cx="5943600" cy="4835525"/>
-                    </a:xfrm>
-                    <a:prstGeom prst="rect">
-                      <a:avLst/>
-                    </a:prstGeom>
-                  </pic:spPr>
-                </pic:pic>
-              </a:graphicData>
-            </a:graphic>
-          </wp:inline>
-        </w:drawing>
-      </w:r>
-    </w:p>
-    <w:p/>
-    <w:p/>
-    <w:p/>
-    <w:p/>
-    <w:p/>
-    <w:p/>
-    <w:p/>
-    <w:p/>
-    <w:p/>
-    <w:p/>
-    <w:p>
-      <w:pPr>
-        <w:rPr>
-          <w:b/>
-          <w:bCs/>
-        </w:rPr>
-      </w:pPr>
-      <w:r>
-        <w:rPr>
-          <w:b/>
-          <w:bCs/>
-        </w:rPr>
-        <w:lastRenderedPageBreak/>
+      <w:pPr>
+        <w:rPr>
+          <w:rFonts w:ascii="Arial" w:hAnsi="Arial" w:cs="Arial"/>
+          <w:color w:val="000000"/>
+          <w:sz w:val="20"/>
+          <w:szCs w:val="20"/>
+          <w:shd w:val="clear" w:color="auto" w:fill="FFFFFF"/>
+        </w:rPr>
+      </w:pPr>
+    </w:p>
+    <w:p>
+      <w:pPr>
+        <w:rPr>
+          <w:rFonts w:ascii="Arial" w:hAnsi="Arial" w:cs="Arial"/>
+          <w:color w:val="000000"/>
+          <w:sz w:val="20"/>
+          <w:szCs w:val="20"/>
+          <w:shd w:val="clear" w:color="auto" w:fill="FFFFFF"/>
+        </w:rPr>
+      </w:pPr>
+    </w:p>
+    <w:p>
+      <w:pPr>
+        <w:rPr>
+          <w:rFonts w:ascii="Arial" w:hAnsi="Arial" w:cs="Arial"/>
+          <w:color w:val="000000"/>
+          <w:sz w:val="20"/>
+          <w:szCs w:val="20"/>
+          <w:shd w:val="clear" w:color="auto" w:fill="FFFFFF"/>
+        </w:rPr>
+      </w:pPr>
+    </w:p>
+    <w:p>
+      <w:pPr>
+        <w:rPr>
+          <w:rFonts w:ascii="Arial" w:hAnsi="Arial" w:cs="Arial"/>
+          <w:color w:val="000000"/>
+          <w:sz w:val="20"/>
+          <w:szCs w:val="20"/>
+          <w:shd w:val="clear" w:color="auto" w:fill="FFFFFF"/>
+        </w:rPr>
+      </w:pPr>
+      <w:r>
+        <w:rPr>
+          <w:rFonts w:ascii="Arial" w:hAnsi="Arial" w:cs="Arial"/>
+          <w:color w:val="000000"/>
+          <w:sz w:val="20"/>
+          <w:szCs w:val="20"/>
+          <w:shd w:val="clear" w:color="auto" w:fill="FFFFFF"/>
+        </w:rPr>
         <w:t>Tableau</w:t>
       </w:r>
-    </w:p>
-    <w:p>
-      <w:r>
-        <w:drawing>
-          <wp:inline distT="0" distB="0" distL="0" distR="0" wp14:anchorId="3242B10F" wp14:editId="7114DB35">
-            <wp:extent cx="5943600" cy="4789805"/>
-            <wp:effectExtent l="0" t="0" r="0" b="0"/>
-            <wp:docPr id="20" name="Picture 20"/>
-            <wp:cNvGraphicFramePr>
-              <a:graphicFrameLocks xmlns:a="http://schemas.openxmlformats.org/drawingml/2006/main" noChangeAspect="1"/>
-            </wp:cNvGraphicFramePr>
-            <a:graphic xmlns:a="http://schemas.openxmlformats.org/drawingml/2006/main">
-              <a:graphicData uri="http://schemas.openxmlformats.org/drawingml/2006/picture">
-                <pic:pic xmlns:pic="http://schemas.openxmlformats.org/drawingml/2006/picture">
-                  <pic:nvPicPr>
-                    <pic:cNvPr id="1" name=""/>
-                    <pic:cNvPicPr/>
-                  </pic:nvPicPr>
-                  <pic:blipFill>
-                    <a:blip r:embed="rId11"/>
-                    <a:stretch>
-                      <a:fillRect/>
-                    </a:stretch>
-                  </pic:blipFill>
-                  <pic:spPr>
-                    <a:xfrm>
-                      <a:off x="0" y="0"/>
-                      <a:ext cx="5943600" cy="4789805"/>
-                    </a:xfrm>
-                    <a:prstGeom prst="rect">
-                      <a:avLst/>
-                    </a:prstGeom>
-                  </pic:spPr>
-                </pic:pic>
-              </a:graphicData>
-            </a:graphic>
-          </wp:inline>
-        </w:drawing>
-      </w:r>
-    </w:p>
-    <w:p/>
-    <w:p/>
-    <w:p/>
-    <w:p/>
-    <w:p/>
-    <w:p/>
-    <w:p/>
-    <w:p/>
-    <w:p/>
-    <w:p/>
-    <w:p/>
-    <w:p>
-      <w:pPr>
-        <w:rPr>
-          <w:b/>
-          <w:bCs/>
-        </w:rPr>
-      </w:pPr>
-      <w:r>
-        <w:rPr>
-          <w:b/>
-          <w:bCs/>
-        </w:rPr>
-        <w:lastRenderedPageBreak/>
-        <w:t>3 density plot charts</w:t>
-      </w:r>
-    </w:p>
-    <w:p>
-      <w:pPr>
-        <w:rPr>
-          <w:b/>
-          <w:bCs/>
-        </w:rPr>
-      </w:pPr>
-      <w:r>
-        <w:rPr>
-          <w:b/>
-          <w:bCs/>
-        </w:rPr>
-        <w:t>Python</w:t>
-      </w:r>
-    </w:p>
-    <w:p>
-      <w:r>
-        <w:drawing>
-          <wp:inline distT="0" distB="0" distL="0" distR="0" wp14:anchorId="66969882" wp14:editId="3A6597A2">
-            <wp:extent cx="4854361" cy="3657917"/>
-            <wp:effectExtent l="0" t="0" r="3810" b="0"/>
-            <wp:docPr id="14" name="Picture 14"/>
-            <wp:cNvGraphicFramePr>
-              <a:graphicFrameLocks xmlns:a="http://schemas.openxmlformats.org/drawingml/2006/main" noChangeAspect="1"/>
-            </wp:cNvGraphicFramePr>
-            <a:graphic xmlns:a="http://schemas.openxmlformats.org/drawingml/2006/main">
-              <a:graphicData uri="http://schemas.openxmlformats.org/drawingml/2006/picture">
-                <pic:pic xmlns:pic="http://schemas.openxmlformats.org/drawingml/2006/picture">
-                  <pic:nvPicPr>
-                    <pic:cNvPr id="1" name=""/>
-                    <pic:cNvPicPr/>
-                  </pic:nvPicPr>
-                  <pic:blipFill>
-                    <a:blip r:embed="rId12"/>
-                    <a:stretch>
-                      <a:fillRect/>
-                    </a:stretch>
-                  </pic:blipFill>
-                  <pic:spPr>
-                    <a:xfrm>
-                      <a:off x="0" y="0"/>
-                      <a:ext cx="4854361" cy="3657917"/>
-                    </a:xfrm>
-                    <a:prstGeom prst="rect">
-                      <a:avLst/>
-                    </a:prstGeom>
-                  </pic:spPr>
-                </pic:pic>
-              </a:graphicData>
-            </a:graphic>
-          </wp:inline>
-        </w:drawing>
-      </w:r>
-    </w:p>
-    <w:p/>
-    <w:p/>
-    <w:p/>
-    <w:p/>
-    <w:p/>
-    <w:p/>
-    <w:p/>
-    <w:p/>
-    <w:p/>
-    <w:p/>
-    <w:p/>
-    <w:p/>
-    <w:p/>
-    <w:p/>
-    <w:p>
-      <w:pPr>
-        <w:rPr>
-          <w:b/>
-          <w:bCs/>
-        </w:rPr>
-      </w:pPr>
-      <w:r>
-        <w:rPr>
-          <w:b/>
-          <w:bCs/>
-        </w:rPr>
-        <w:lastRenderedPageBreak/>
-        <w:t>R</w:t>
-      </w:r>
-    </w:p>
-    <w:p>
-      <w:r>
-        <w:drawing>
-          <wp:inline distT="0" distB="0" distL="0" distR="0" wp14:anchorId="01F56B38" wp14:editId="1DC5CDE1">
-            <wp:extent cx="5943600" cy="4797425"/>
-            <wp:effectExtent l="0" t="0" r="0" b="3175"/>
-            <wp:docPr id="18" name="Picture 18"/>
-            <wp:cNvGraphicFramePr>
-              <a:graphicFrameLocks xmlns:a="http://schemas.openxmlformats.org/drawingml/2006/main" noChangeAspect="1"/>
-            </wp:cNvGraphicFramePr>
-            <a:graphic xmlns:a="http://schemas.openxmlformats.org/drawingml/2006/main">
-              <a:graphicData uri="http://schemas.openxmlformats.org/drawingml/2006/picture">
-                <pic:pic xmlns:pic="http://schemas.openxmlformats.org/drawingml/2006/picture">
-                  <pic:nvPicPr>
-                    <pic:cNvPr id="1" name=""/>
-                    <pic:cNvPicPr/>
-                  </pic:nvPicPr>
-                  <pic:blipFill>
-                    <a:blip r:embed="rId13"/>
-                    <a:stretch>
-                      <a:fillRect/>
-                    </a:stretch>
-                  </pic:blipFill>
-                  <pic:spPr>
-                    <a:xfrm>
-                      <a:off x="0" y="0"/>
-                      <a:ext cx="5943600" cy="4797425"/>
-                    </a:xfrm>
-                    <a:prstGeom prst="rect">
-                      <a:avLst/>
-                    </a:prstGeom>
-                  </pic:spPr>
-                </pic:pic>
-              </a:graphicData>
-            </a:graphic>
-          </wp:inline>
-        </w:drawing>
-      </w:r>
-    </w:p>
-    <w:p/>
-    <w:p/>
-    <w:p/>
-    <w:p/>
-    <w:p/>
-    <w:p/>
-    <w:p/>
-    <w:p/>
-    <w:p/>
-    <w:p/>
-    <w:p/>
-    <w:p>
-      <w:pPr>
-        <w:rPr>
-          <w:b/>
-          <w:bCs/>
-        </w:rPr>
-      </w:pPr>
-      <w:proofErr w:type="spellStart"/>
-      <w:r>
-        <w:rPr>
-          <w:b/>
-          <w:bCs/>
-        </w:rPr>
-        <w:lastRenderedPageBreak/>
-        <w:t>PowerBI</w:t>
-      </w:r>
-      <w:proofErr w:type="spellEnd"/>
-    </w:p>
-    <w:p>
-      <w:pPr>
-        <w:rPr>
-          <w:b/>
-          <w:bCs/>
-        </w:rPr>
-      </w:pPr>
-      <w:r>
-        <w:rPr>
-          <w:b/>
-          <w:bCs/>
-        </w:rPr>
-        <w:drawing>
-          <wp:inline distT="0" distB="0" distL="0" distR="0" wp14:anchorId="45954922" wp14:editId="4F80EF19">
-            <wp:extent cx="5943600" cy="4299585"/>
-            <wp:effectExtent l="0" t="0" r="0" b="5715"/>
-            <wp:docPr id="21" name="Picture 21"/>
-            <wp:cNvGraphicFramePr>
-              <a:graphicFrameLocks xmlns:a="http://schemas.openxmlformats.org/drawingml/2006/main" noChangeAspect="1"/>
-            </wp:cNvGraphicFramePr>
-            <a:graphic xmlns:a="http://schemas.openxmlformats.org/drawingml/2006/main">
-              <a:graphicData uri="http://schemas.openxmlformats.org/drawingml/2006/picture">
-                <pic:pic xmlns:pic="http://schemas.openxmlformats.org/drawingml/2006/picture">
-                  <pic:nvPicPr>
-                    <pic:cNvPr id="1" name=""/>
-                    <pic:cNvPicPr/>
-                  </pic:nvPicPr>
-                  <pic:blipFill>
-                    <a:blip r:embed="rId14"/>
-                    <a:stretch>
-                      <a:fillRect/>
-                    </a:stretch>
-                  </pic:blipFill>
-                  <pic:spPr>
-                    <a:xfrm>
-                      <a:off x="0" y="0"/>
-                      <a:ext cx="5943600" cy="4299585"/>
-                    </a:xfrm>
-                    <a:prstGeom prst="rect">
-                      <a:avLst/>
-                    </a:prstGeom>
-                  </pic:spPr>
-                </pic:pic>
-              </a:graphicData>
-            </a:graphic>
-          </wp:inline>
-        </w:drawing>
-      </w:r>
-    </w:p>
-    <w:p>
-      <w:pPr>
-        <w:rPr>
-          <w:b/>
-          <w:bCs/>
-        </w:rPr>
-      </w:pPr>
-      <w:r>
-        <w:rPr>
-          <w:b/>
-          <w:bCs/>
-        </w:rPr>
-        <w:lastRenderedPageBreak/>
-        <w:drawing>
-          <wp:inline distT="0" distB="0" distL="0" distR="0" wp14:anchorId="68D08B83" wp14:editId="39F49308">
-            <wp:extent cx="5943600" cy="3678555"/>
-            <wp:effectExtent l="0" t="0" r="0" b="0"/>
-            <wp:docPr id="22" name="Picture 22"/>
-            <wp:cNvGraphicFramePr>
-              <a:graphicFrameLocks xmlns:a="http://schemas.openxmlformats.org/drawingml/2006/main" noChangeAspect="1"/>
-            </wp:cNvGraphicFramePr>
-            <a:graphic xmlns:a="http://schemas.openxmlformats.org/drawingml/2006/main">
-              <a:graphicData uri="http://schemas.openxmlformats.org/drawingml/2006/picture">
-                <pic:pic xmlns:pic="http://schemas.openxmlformats.org/drawingml/2006/picture">
-                  <pic:nvPicPr>
-                    <pic:cNvPr id="1" name=""/>
-                    <pic:cNvPicPr/>
-                  </pic:nvPicPr>
-                  <pic:blipFill>
-                    <a:blip r:embed="rId15"/>
-                    <a:stretch>
-                      <a:fillRect/>
-                    </a:stretch>
-                  </pic:blipFill>
-                  <pic:spPr>
-                    <a:xfrm>
-                      <a:off x="0" y="0"/>
-                      <a:ext cx="5943600" cy="3678555"/>
-                    </a:xfrm>
-                    <a:prstGeom prst="rect">
-                      <a:avLst/>
-                    </a:prstGeom>
-                  </pic:spPr>
-                </pic:pic>
-              </a:graphicData>
-            </a:graphic>
-          </wp:inline>
-        </w:drawing>
-      </w:r>
-    </w:p>
-    <w:p>
-      <w:pPr>
-        <w:rPr>
-          <w:rStyle w:val="Hyperlink"/>
-          <w:b/>
-          <w:bCs/>
-        </w:rPr>
-      </w:pPr>
-    </w:p>
-    <w:p>
-      <w:pPr>
-        <w:rPr>
-          <w:rStyle w:val="Hyperlink"/>
-          <w:b/>
-          <w:bCs/>
-        </w:rPr>
-      </w:pPr>
     </w:p>
     <w:p>
       <w:pPr>

</xml_diff>